<commit_message>
adding logic fo allGames pages
</commit_message>
<xml_diff>
--- a/additional_docs/P3-Writeup.docx
+++ b/additional_docs/P3-Writeup.docx
@@ -26,6 +26,14 @@
         </w:rPr>
         <w:t xml:space="preserve">link: </w:t>
       </w:r>
+      <w:r>
+        <w:rPr>
+          <w:rFonts w:ascii="Times New Roman" w:hAnsi="Times New Roman" w:cs="Times New Roman"/>
+          <w:sz w:val="20"/>
+          <w:szCs w:val="20"/>
+        </w:rPr>
+        <w:t>https://cs5610p3-web.onrender.com</w:t>
+      </w:r>
     </w:p>
     <w:p>
       <w:pPr>
@@ -43,6 +51,14 @@
         </w:rPr>
         <w:t xml:space="preserve">Repo link: </w:t>
       </w:r>
+      <w:r>
+        <w:rPr>
+          <w:rFonts w:ascii="Times New Roman" w:hAnsi="Times New Roman" w:cs="Times New Roman"/>
+          <w:sz w:val="20"/>
+          <w:szCs w:val="20"/>
+        </w:rPr>
+        <w:t>https://github.com/dlaister/CS5610p3</w:t>
+      </w:r>
     </w:p>
     <w:p>
       <w:pPr>
@@ -59,6 +75,23 @@
           <w:szCs w:val="20"/>
         </w:rPr>
         <w:t xml:space="preserve">Video link: </w:t>
+      </w:r>
+    </w:p>
+    <w:p>
+      <w:pPr>
+        <w:rPr>
+          <w:rFonts w:ascii="Times New Roman" w:hAnsi="Times New Roman" w:cs="Times New Roman"/>
+          <w:sz w:val="20"/>
+          <w:szCs w:val="20"/>
+        </w:rPr>
+      </w:pPr>
+      <w:r>
+        <w:rPr>
+          <w:rFonts w:ascii="Times New Roman" w:hAnsi="Times New Roman" w:cs="Times New Roman"/>
+          <w:sz w:val="20"/>
+          <w:szCs w:val="20"/>
+        </w:rPr>
+        <w:t xml:space="preserve">Collaborators: None </w:t>
       </w:r>
     </w:p>
     <w:p>
@@ -114,6 +147,46 @@
           <w:szCs w:val="20"/>
         </w:rPr>
       </w:pPr>
+      <w:r>
+        <w:rPr>
+          <w:rFonts w:ascii="Times New Roman" w:hAnsi="Times New Roman" w:cs="Times New Roman"/>
+          <w:sz w:val="20"/>
+          <w:szCs w:val="20"/>
+        </w:rPr>
+        <w:t xml:space="preserve">Getting the front and backends to talk to each other was a huge pain in the butt. </w:t>
+      </w:r>
+      <w:r>
+        <w:rPr>
+          <w:rFonts w:ascii="Times New Roman" w:hAnsi="Times New Roman" w:cs="Times New Roman"/>
+          <w:sz w:val="20"/>
+          <w:szCs w:val="20"/>
+        </w:rPr>
+        <w:t xml:space="preserve">There were a lot of packages and configurations that made things very tedious and hard to troubleshoot. Thanks to help from my friend and Professor Jorgensen, things were put back on track. API and database calls was also difficult because you need to leapfrog to get one thing to work and that took time and a lot of problem solving. The leaping around got me confused at points since I am not very familiar with the full stack interactions with the API. </w:t>
+      </w:r>
+      <w:r>
+        <w:rPr>
+          <w:rFonts w:ascii="Times New Roman" w:hAnsi="Times New Roman" w:cs="Times New Roman"/>
+          <w:sz w:val="20"/>
+          <w:szCs w:val="20"/>
+        </w:rPr>
+        <w:t xml:space="preserve">Doing the majority of this myself also was hard because </w:t>
+      </w:r>
+      <w:r>
+        <w:rPr>
+          <w:rFonts w:ascii="Times New Roman" w:hAnsi="Times New Roman" w:cs="Times New Roman"/>
+          <w:sz w:val="20"/>
+          <w:szCs w:val="20"/>
+        </w:rPr>
+        <w:t>it’s</w:t>
+      </w:r>
+      <w:r>
+        <w:rPr>
+          <w:rFonts w:ascii="Times New Roman" w:hAnsi="Times New Roman" w:cs="Times New Roman"/>
+          <w:sz w:val="20"/>
+          <w:szCs w:val="20"/>
+        </w:rPr>
+        <w:t xml:space="preserve"> just me and anyone who I could get to help, to design things and get them moving. </w:t>
+      </w:r>
     </w:p>
     <w:p>
       <w:pPr>
@@ -160,6 +233,24 @@
           <w:szCs w:val="20"/>
         </w:rPr>
       </w:pPr>
+      <w:proofErr w:type="gramStart"/>
+      <w:r>
+        <w:rPr>
+          <w:rFonts w:ascii="Times New Roman" w:hAnsi="Times New Roman" w:cs="Times New Roman"/>
+          <w:sz w:val="20"/>
+          <w:szCs w:val="20"/>
+        </w:rPr>
+        <w:t>Actually</w:t>
+      </w:r>
+      <w:proofErr w:type="gramEnd"/>
+      <w:r>
+        <w:rPr>
+          <w:rFonts w:ascii="Times New Roman" w:hAnsi="Times New Roman" w:cs="Times New Roman"/>
+          <w:sz w:val="20"/>
+          <w:szCs w:val="20"/>
+        </w:rPr>
+        <w:t xml:space="preserve"> getting the full specs incorporated into project3. This includes the navbar functionality given the fact a user is logged in or out, and the scores being updated with values and so on. </w:t>
+      </w:r>
     </w:p>
     <w:p>
       <w:pPr>
@@ -205,6 +296,30 @@
         </w:rPr>
         <w:t xml:space="preserve"> </w:t>
       </w:r>
+      <w:r>
+        <w:rPr>
+          <w:rFonts w:ascii="Times New Roman" w:hAnsi="Times New Roman" w:cs="Times New Roman"/>
+          <w:sz w:val="20"/>
+          <w:szCs w:val="20"/>
+        </w:rPr>
+        <w:t xml:space="preserve">I </w:t>
+      </w:r>
+      <w:r>
+        <w:rPr>
+          <w:rFonts w:ascii="Times New Roman" w:hAnsi="Times New Roman" w:cs="Times New Roman"/>
+          <w:sz w:val="20"/>
+          <w:szCs w:val="20"/>
+        </w:rPr>
+        <w:t>assumed</w:t>
+      </w:r>
+      <w:r>
+        <w:rPr>
+          <w:rFonts w:ascii="Times New Roman" w:hAnsi="Times New Roman" w:cs="Times New Roman"/>
+          <w:sz w:val="20"/>
+          <w:szCs w:val="20"/>
+        </w:rPr>
+        <w:t xml:space="preserve"> that I was not going to get the whole thing built and running by the end of the semester, which is okay. I assumed that I could get the front facing items working with the back facing ones, even if they were not always fully functioning. </w:t>
+      </w:r>
     </w:p>
     <w:p>
       <w:pPr>
@@ -249,6 +364,22 @@
           <w:szCs w:val="20"/>
         </w:rPr>
         <w:t xml:space="preserve">  </w:t>
+      </w:r>
+      <w:r>
+        <w:rPr>
+          <w:rFonts w:ascii="Times New Roman" w:hAnsi="Times New Roman" w:cs="Times New Roman"/>
+          <w:sz w:val="20"/>
+          <w:szCs w:val="20"/>
+        </w:rPr>
+        <w:t>A long time</w:t>
+      </w:r>
+      <w:r>
+        <w:rPr>
+          <w:rFonts w:ascii="Times New Roman" w:hAnsi="Times New Roman" w:cs="Times New Roman"/>
+          <w:sz w:val="20"/>
+          <w:szCs w:val="20"/>
+        </w:rPr>
+        <w:t>…………………….</w:t>
       </w:r>
     </w:p>
     <w:p>
@@ -340,6 +471,50 @@
           <w:szCs w:val="20"/>
         </w:rPr>
       </w:pPr>
+      <w:r>
+        <w:rPr>
+          <w:rFonts w:ascii="Times New Roman" w:hAnsi="Times New Roman" w:cs="Times New Roman"/>
+          <w:sz w:val="20"/>
+          <w:szCs w:val="20"/>
+        </w:rPr>
+        <w:t xml:space="preserve">Password encryption using </w:t>
+      </w:r>
+      <w:proofErr w:type="spellStart"/>
+      <w:r>
+        <w:rPr>
+          <w:rFonts w:ascii="Times New Roman" w:hAnsi="Times New Roman" w:cs="Times New Roman"/>
+          <w:sz w:val="20"/>
+          <w:szCs w:val="20"/>
+        </w:rPr>
+        <w:t>bcrypt</w:t>
+      </w:r>
+      <w:proofErr w:type="spellEnd"/>
+      <w:r>
+        <w:rPr>
+          <w:rFonts w:ascii="Times New Roman" w:hAnsi="Times New Roman" w:cs="Times New Roman"/>
+          <w:sz w:val="20"/>
+          <w:szCs w:val="20"/>
+        </w:rPr>
+        <w:t xml:space="preserve">, also moved the </w:t>
+      </w:r>
+      <w:proofErr w:type="spellStart"/>
+      <w:r>
+        <w:rPr>
+          <w:rFonts w:ascii="Times New Roman" w:hAnsi="Times New Roman" w:cs="Times New Roman"/>
+          <w:sz w:val="20"/>
+          <w:szCs w:val="20"/>
+        </w:rPr>
+        <w:t>db</w:t>
+      </w:r>
+      <w:proofErr w:type="spellEnd"/>
+      <w:r>
+        <w:rPr>
+          <w:rFonts w:ascii="Times New Roman" w:hAnsi="Times New Roman" w:cs="Times New Roman"/>
+          <w:sz w:val="20"/>
+          <w:szCs w:val="20"/>
+        </w:rPr>
+        <w:t xml:space="preserve"> route to the .env file so that people could not access that using the password that is embedded in the link.</w:t>
+      </w:r>
     </w:p>
     <w:sectPr>
       <w:headerReference w:type="even" r:id="rId7"/>

</xml_diff>